<commit_message>
Login Process Validator PDD Updated
Login Process Validator PDD Updated as per the trainer suggestions
</commit_message>
<xml_diff>
--- a/SourceCode/2024/May 2024/Projects/B Harish/Login Process Validator PDD.docx
+++ b/SourceCode/2024/May 2024/Projects/B Harish/Login Process Validator PDD.docx
@@ -296,13 +296,8 @@
             <w:jc w:val="both"/>
           </w:pPr>
           <w:r>
-            <w:t xml:space="preserve">Validate all the Hash keys generated for users using the login </w:t>
+            <w:t>Validate all the Hash keys generated for users using the login applications</w:t>
           </w:r>
-          <w:proofErr w:type="gramStart"/>
-          <w:r>
-            <w:t>applications</w:t>
-          </w:r>
-          <w:proofErr w:type="gramEnd"/>
         </w:p>
         <w:p>
           <w:pPr>
@@ -327,8 +322,8 @@
         <w:p/>
       </w:sdtContent>
     </w:sdt>
-    <w:bookmarkStart w:id="3" w:name="_Toc21516078" w:displacedByCustomXml="next"/>
-    <w:bookmarkStart w:id="4" w:name="_Toc97211729" w:displacedByCustomXml="next"/>
+    <w:bookmarkStart w:id="3" w:name="_Toc97211729" w:displacedByCustomXml="next"/>
+    <w:bookmarkStart w:id="4" w:name="_Toc21516078" w:displacedByCustomXml="next"/>
     <w:sdt>
       <w:sdtPr>
         <w:rPr>
@@ -2394,15 +2389,7 @@
         <w:t>action</w:t>
       </w:r>
       <w:r>
-        <w:t xml:space="preserve">s performed as part of the business process, the </w:t>
-      </w:r>
-      <w:proofErr w:type="gramStart"/>
-      <w:r>
-        <w:t>conditions</w:t>
-      </w:r>
-      <w:proofErr w:type="gramEnd"/>
-      <w:r>
-        <w:t xml:space="preserve"> and rules of the process prior to automation and how they are envisioned to work after automating it, partly or entirely. This specifications document serves as a base for developers, providing them </w:t>
+        <w:t xml:space="preserve">s performed as part of the business process, the conditions and rules of the process prior to automation and how they are envisioned to work after automating it, partly or entirely. This specifications document serves as a base for developers, providing them </w:t>
       </w:r>
       <w:r>
         <w:t xml:space="preserve">with </w:t>
@@ -2487,15 +2474,7 @@
         <w:pStyle w:val="NormalCentred"/>
       </w:pPr>
       <w:r>
-        <w:t xml:space="preserve">The specifications document includes concise and complete requirements of the business </w:t>
-      </w:r>
-      <w:proofErr w:type="gramStart"/>
-      <w:r>
-        <w:t>process</w:t>
-      </w:r>
-      <w:proofErr w:type="gramEnd"/>
-      <w:r>
-        <w:t xml:space="preserve"> and it is built based on the inputs provided by the </w:t>
+        <w:t xml:space="preserve">The specifications document includes concise and complete requirements of the business process and it is built based on the inputs provided by the </w:t>
       </w:r>
       <w:r>
         <w:rPr>
@@ -2542,15 +2521,7 @@
         <w:t>actions</w:t>
       </w:r>
       <w:r>
-        <w:t xml:space="preserve">, context, </w:t>
-      </w:r>
-      <w:proofErr w:type="gramStart"/>
-      <w:r>
-        <w:t>impact</w:t>
-      </w:r>
-      <w:proofErr w:type="gramEnd"/>
-      <w:r>
-        <w:t xml:space="preserve"> and </w:t>
+        <w:t xml:space="preserve">, context, impact and </w:t>
       </w:r>
       <w:r>
         <w:t>a</w:t>
@@ -2743,6 +2714,9 @@
             <w:pPr>
               <w:pStyle w:val="table"/>
             </w:pPr>
+            <w:r>
+              <w:t>Developer</w:t>
+            </w:r>
           </w:p>
         </w:tc>
         <w:tc>
@@ -2766,6 +2740,9 @@
             <w:pPr>
               <w:pStyle w:val="table"/>
             </w:pPr>
+            <w:r>
+              <w:t>8888888888888</w:t>
+            </w:r>
           </w:p>
         </w:tc>
         <w:tc>
@@ -2858,15 +2835,10 @@
         <w:t>s-Is</w:t>
       </w:r>
       <w:r>
-        <w:t xml:space="preserve"> process </w:t>
-      </w:r>
-      <w:proofErr w:type="gramStart"/>
-      <w:r>
-        <w:t>description</w:t>
+        <w:t xml:space="preserve"> process description</w:t>
       </w:r>
       <w:bookmarkEnd w:id="15"/>
       <w:bookmarkEnd w:id="16"/>
-      <w:proofErr w:type="gramEnd"/>
     </w:p>
     <w:p>
       <w:pPr>
@@ -3094,6 +3066,9 @@
             <w:pPr>
               <w:pStyle w:val="table"/>
             </w:pPr>
+            <w:r>
+              <w:t>Vajrang.org</w:t>
+            </w:r>
           </w:p>
         </w:tc>
       </w:tr>
@@ -3213,7 +3188,12 @@
               <w:pStyle w:val="table"/>
             </w:pPr>
             <w:r>
-              <w:t>Validate all the Hash keys generated for users using the login applications</w:t>
+              <w:rPr>
+                <w:rFonts w:ascii="Segoe UI" w:hAnsi="Segoe UI" w:cs="Segoe UI"/>
+                <w:color w:val="0D0D0D"/>
+                <w:shd w:val="clear" w:color="auto" w:fill="FFFFFF"/>
+              </w:rPr>
+              <w:t>The process involves validating all the Hash keys generated for users using the login applications.</w:t>
             </w:r>
           </w:p>
         </w:tc>
@@ -3270,7 +3250,7 @@
               <w:pStyle w:val="table"/>
             </w:pPr>
             <w:r>
-              <w:t>Member in Projects Group</w:t>
+              <w:t>User</w:t>
             </w:r>
           </w:p>
         </w:tc>
@@ -3327,7 +3307,12 @@
               <w:pStyle w:val="table"/>
             </w:pPr>
             <w:r>
-              <w:t>NA</w:t>
+              <w:rPr>
+                <w:rFonts w:ascii="Segoe UI" w:hAnsi="Segoe UI" w:cs="Segoe UI"/>
+                <w:color w:val="0D0D0D"/>
+                <w:shd w:val="clear" w:color="auto" w:fill="FFFFFF"/>
+              </w:rPr>
+              <w:t>The process runs every 5 minutes.</w:t>
             </w:r>
           </w:p>
         </w:tc>
@@ -3395,6 +3380,9 @@
             <w:pPr>
               <w:pStyle w:val="table"/>
             </w:pPr>
+            <w:r>
+              <w:t>10 items</w:t>
+            </w:r>
           </w:p>
         </w:tc>
       </w:tr>
@@ -3530,6 +3518,27 @@
             <w:pPr>
               <w:pStyle w:val="table"/>
             </w:pPr>
+            <w:r>
+              <w:t>15</w:t>
+            </w:r>
+            <w:r>
+              <w:rPr>
+                <w:vertAlign w:val="superscript"/>
+              </w:rPr>
+              <w:t>th</w:t>
+            </w:r>
+            <w:r>
+              <w:t>-20</w:t>
+            </w:r>
+            <w:r>
+              <w:rPr>
+                <w:vertAlign w:val="superscript"/>
+              </w:rPr>
+              <w:t>th</w:t>
+            </w:r>
+            <w:r>
+              <w:t xml:space="preserve"> of every Month </w:t>
+            </w:r>
           </w:p>
         </w:tc>
       </w:tr>
@@ -3584,6 +3593,9 @@
             <w:pPr>
               <w:pStyle w:val="table"/>
             </w:pPr>
+            <w:r>
+              <w:t>100 Items</w:t>
+            </w:r>
           </w:p>
         </w:tc>
       </w:tr>
@@ -3638,6 +3650,9 @@
             <w:pPr>
               <w:pStyle w:val="table"/>
             </w:pPr>
+            <w:r>
+              <w:t>1</w:t>
+            </w:r>
           </w:p>
         </w:tc>
       </w:tr>
@@ -3692,6 +3707,9 @@
             <w:pPr>
               <w:pStyle w:val="table"/>
             </w:pPr>
+            <w:r>
+              <w:t>Month End</w:t>
+            </w:r>
           </w:p>
         </w:tc>
       </w:tr>
@@ -3800,6 +3818,9 @@
             <w:pPr>
               <w:pStyle w:val="table"/>
             </w:pPr>
+            <w:r>
+              <w:t>Data From Website</w:t>
+            </w:r>
           </w:p>
         </w:tc>
       </w:tr>
@@ -3859,6 +3880,9 @@
             <w:pPr>
               <w:pStyle w:val="table"/>
             </w:pPr>
+            <w:r>
+              <w:t>Report</w:t>
+            </w:r>
           </w:p>
         </w:tc>
       </w:tr>
@@ -3910,18 +3934,13 @@
         <w:t>Applications</w:t>
       </w:r>
       <w:r>
-        <w:t xml:space="preserve"> used in the </w:t>
-      </w:r>
-      <w:proofErr w:type="gramStart"/>
-      <w:r>
-        <w:t>process</w:t>
+        <w:t xml:space="preserve"> used in the process</w:t>
       </w:r>
       <w:r>
         <w:softHyphen/>
       </w:r>
       <w:bookmarkEnd w:id="19"/>
       <w:bookmarkEnd w:id="20"/>
-      <w:proofErr w:type="gramEnd"/>
     </w:p>
     <w:p>
       <w:r>
@@ -4127,6 +4146,9 @@
             <w:pPr>
               <w:pStyle w:val="table"/>
             </w:pPr>
+            <w:r>
+              <w:t>Edge</w:t>
+            </w:r>
           </w:p>
         </w:tc>
         <w:tc>
@@ -4137,6 +4159,9 @@
             <w:pPr>
               <w:pStyle w:val="table"/>
             </w:pPr>
+            <w:r>
+              <w:t>English</w:t>
+            </w:r>
           </w:p>
         </w:tc>
         <w:tc>
@@ -4147,6 +4172,9 @@
             <w:pPr>
               <w:pStyle w:val="table"/>
             </w:pPr>
+            <w:r>
+              <w:t xml:space="preserve">Thin </w:t>
+            </w:r>
           </w:p>
         </w:tc>
         <w:tc>
@@ -4157,6 +4185,9 @@
             <w:pPr>
               <w:pStyle w:val="table"/>
             </w:pPr>
+            <w:r>
+              <w:t xml:space="preserve">Dev Environment </w:t>
+            </w:r>
           </w:p>
         </w:tc>
         <w:tc>
@@ -4197,15 +4228,10 @@
         <w:t>s-Is</w:t>
       </w:r>
       <w:r>
-        <w:t xml:space="preserve"> Process </w:t>
-      </w:r>
-      <w:proofErr w:type="gramStart"/>
-      <w:r>
-        <w:t>map</w:t>
+        <w:t xml:space="preserve"> Process map</w:t>
       </w:r>
       <w:bookmarkEnd w:id="21"/>
       <w:bookmarkEnd w:id="22"/>
-      <w:proofErr w:type="gramEnd"/>
     </w:p>
     <w:p>
       <w:pPr>
@@ -4238,15 +4264,15 @@
         <w:t>Is business process at a High Level to enable developers to have a high-level understanding of the current process.</w:t>
       </w:r>
     </w:p>
+    <w:p/>
     <w:p>
       <w:r>
         <w:rPr>
           <w:noProof/>
         </w:rPr>
-        <w:lastRenderedPageBreak/>
         <w:drawing>
-          <wp:inline distT="0" distB="0" distL="0" distR="0" wp14:anchorId="6FF97257" wp14:editId="4FA46FE9">
-            <wp:extent cx="2914650" cy="5010150"/>
+          <wp:inline distT="0" distB="0" distL="0" distR="0" wp14:anchorId="6FF97257" wp14:editId="31B95D9F">
+            <wp:extent cx="2562045" cy="3759499"/>
             <wp:effectExtent l="0" t="0" r="0" b="0"/>
             <wp:docPr id="3" name="Image 2" descr="image"/>
             <wp:cNvGraphicFramePr>
@@ -4277,7 +4303,7 @@
                   <pic:spPr bwMode="auto">
                     <a:xfrm>
                       <a:off x="0" y="0"/>
-                      <a:ext cx="2914650" cy="5010150"/>
+                      <a:ext cx="2577582" cy="3782297"/>
                     </a:xfrm>
                     <a:prstGeom prst="rect">
                       <a:avLst/>
@@ -5453,15 +5479,7 @@
               </w:rPr>
             </w:pPr>
             <w:r>
-              <w:t xml:space="preserve">Hover over the </w:t>
-            </w:r>
-            <w:proofErr w:type="gramStart"/>
-            <w:r>
-              <w:t>Challenges  and</w:t>
-            </w:r>
-            <w:proofErr w:type="gramEnd"/>
-            <w:r>
-              <w:t xml:space="preserve"> then select Login</w:t>
+              <w:t>Hover over the Challenges  and then select Login</w:t>
             </w:r>
           </w:p>
         </w:tc>
@@ -5681,15 +5699,7 @@
       </w:pPr>
       <w:r>
         <w:lastRenderedPageBreak/>
-        <w:t xml:space="preserve">Copy </w:t>
-      </w:r>
-      <w:proofErr w:type="gramStart"/>
-      <w:r>
-        <w:t>User Name</w:t>
-      </w:r>
-      <w:proofErr w:type="gramEnd"/>
-      <w:r>
-        <w:t xml:space="preserve"> from </w:t>
+        <w:t xml:space="preserve">Copy User Name from </w:t>
       </w:r>
       <w:proofErr w:type="spellStart"/>
       <w:r>
@@ -6371,13 +6381,14 @@
       </w:pPr>
       <w:r>
         <w:lastRenderedPageBreak/>
-        <w:t xml:space="preserve">Click </w:t>
-      </w:r>
-      <w:proofErr w:type="spellStart"/>
-      <w:r>
-        <w:t>ValidatePassword</w:t>
-      </w:r>
-      <w:proofErr w:type="spellEnd"/>
+        <w:t>Click Validate</w:t>
+      </w:r>
+      <w:r>
+        <w:t xml:space="preserve"> </w:t>
+      </w:r>
+      <w:r>
+        <w:t>Password</w:t>
+      </w:r>
     </w:p>
     <w:tbl>
       <w:tblPr>
@@ -7044,13 +7055,8 @@
         <w:keepNext/>
       </w:pPr>
       <w:r>
-        <w:t xml:space="preserve">Next time </w:t>
-      </w:r>
-      <w:proofErr w:type="gramStart"/>
-      <w:r>
-        <w:t>Exists</w:t>
-      </w:r>
-      <w:proofErr w:type="gramEnd"/>
+        <w:t>Next time Exists</w:t>
+      </w:r>
     </w:p>
     <w:tbl>
       <w:tblPr>
@@ -7082,15 +7088,7 @@
               <w:keepNext/>
             </w:pPr>
             <w:r>
-              <w:t xml:space="preserve"> If '</w:t>
-            </w:r>
-            <w:proofErr w:type="gramStart"/>
-            <w:r>
-              <w:t>Yes'</w:t>
-            </w:r>
-            <w:proofErr w:type="gramEnd"/>
-            <w:r>
-              <w:t xml:space="preserve"> then go to '3. Validate One UserID' </w:t>
+              <w:t xml:space="preserve"> If 'Yes' then go to '3. Validate One UserID' </w:t>
             </w:r>
           </w:p>
           <w:p>
@@ -7280,6 +7278,21 @@
       </w:pPr>
     </w:p>
     <w:p>
+      <w:pPr>
+        <w:pStyle w:val="ListParagraph"/>
+        <w:numPr>
+          <w:ilvl w:val="0"/>
+          <w:numId w:val="22"/>
+        </w:numPr>
+      </w:pPr>
+      <w:r>
+        <w:t>What happens if Website is down?</w:t>
+      </w:r>
+    </w:p>
+    <w:p>
+      <w:r>
+        <w:t>Using retry for 2 times if it not working then sharing the current error screenshot over the mail.</w:t>
+      </w:r>
       <w:r>
         <w:br w:type="page"/>
       </w:r>
@@ -7793,14 +7806,7 @@
         <w:rPr>
           <w:lang w:val="en-CA"/>
         </w:rPr>
-        <w:t xml:space="preserve"> </w:t>
-      </w:r>
-      <w:proofErr w:type="gramStart"/>
-      <w:r>
-        <w:rPr>
-          <w:lang w:val="en-CA"/>
-        </w:rPr>
-        <w:t xml:space="preserve">in </w:t>
+        <w:t xml:space="preserve"> in </w:t>
       </w:r>
       <w:r>
         <w:rPr>
@@ -7812,14 +7818,7 @@
         <w:rPr>
           <w:lang w:val="en-CA"/>
         </w:rPr>
-        <w:t>near future</w:t>
-      </w:r>
-      <w:proofErr w:type="gramEnd"/>
-      <w:r>
-        <w:rPr>
-          <w:lang w:val="en-CA"/>
-        </w:rPr>
-        <w:t xml:space="preserve"> and </w:t>
+        <w:t xml:space="preserve">near future and </w:t>
       </w:r>
       <w:r>
         <w:rPr>
@@ -7876,11 +7875,9 @@
                 <w:sz w:val="16"/>
               </w:rPr>
             </w:pPr>
-            <w:proofErr w:type="gramStart"/>
             <w:r>
               <w:t>S.No</w:t>
             </w:r>
-            <w:proofErr w:type="gramEnd"/>
           </w:p>
         </w:tc>
         <w:tc>
@@ -8075,7 +8072,6 @@
       <w:r>
         <w:t xml:space="preserve">The activities </w:t>
       </w:r>
-      <w:proofErr w:type="gramStart"/>
       <w:r>
         <w:rPr>
           <w:b/>
@@ -8086,14 +8082,7 @@
         <w:rPr>
           <w:b/>
         </w:rPr>
-        <w:t>n</w:t>
-      </w:r>
-      <w:proofErr w:type="gramEnd"/>
-      <w:r>
-        <w:rPr>
-          <w:b/>
-        </w:rPr>
-        <w:t xml:space="preserve"> scope of RPA</w:t>
+        <w:t>n scope of RPA</w:t>
       </w:r>
       <w:r>
         <w:t>, are listed here:</w:t>
@@ -8104,10 +8093,7 @@
         <w:pStyle w:val="IntenseQuote"/>
       </w:pPr>
       <w:r>
-        <w:t>Action</w:t>
-      </w:r>
-      <w:r>
-        <w:t>s 1-10</w:t>
+        <w:t xml:space="preserve">Validating all the items generated </w:t>
       </w:r>
     </w:p>
     <w:p>
@@ -8354,7 +8340,13 @@
               <w:rPr>
                 <w:rStyle w:val="IntenseEmphasis"/>
               </w:rPr>
-              <w:t>Input: handwritten form</w:t>
+              <w:t xml:space="preserve">Input: </w:t>
+            </w:r>
+            <w:r>
+              <w:rPr>
+                <w:rStyle w:val="IntenseEmphasis"/>
+              </w:rPr>
+              <w:t>If Website Was done</w:t>
             </w:r>
           </w:p>
         </w:tc>
@@ -8369,45 +8361,88 @@
                 <w:rStyle w:val="IntenseEmphasis"/>
               </w:rPr>
             </w:pPr>
-            <w:r>
+          </w:p>
+        </w:tc>
+        <w:tc>
+          <w:tcPr>
+            <w:tcW w:w="926" w:type="pct"/>
+          </w:tcPr>
+          <w:p>
+            <w:pPr>
+              <w:pStyle w:val="table"/>
               <w:rPr>
                 <w:rStyle w:val="IntenseEmphasis"/>
               </w:rPr>
-              <w:t>After processing</w:t>
-            </w:r>
+            </w:pPr>
             <w:r>
               <w:rPr>
                 <w:rStyle w:val="IntenseEmphasis"/>
               </w:rPr>
-              <w:t xml:space="preserve"> action</w:t>
-            </w:r>
-            <w:r>
+              <w:t>Maintenance activity for the website</w:t>
+            </w:r>
+          </w:p>
+        </w:tc>
+      </w:tr>
+      <w:tr>
+        <w:trPr>
+          <w:trHeight w:val="20"/>
+        </w:trPr>
+        <w:tc>
+          <w:tcPr>
+            <w:tcW w:w="564" w:type="pct"/>
+          </w:tcPr>
+          <w:p>
+            <w:pPr>
+              <w:pStyle w:val="table"/>
               <w:rPr>
                 <w:rStyle w:val="IntenseEmphasis"/>
               </w:rPr>
-              <w:t xml:space="preserve"> 1.1.2, an email is sent to the user to perform </w:t>
-            </w:r>
-            <w:r>
+            </w:pPr>
+          </w:p>
+        </w:tc>
+        <w:tc>
+          <w:tcPr>
+            <w:tcW w:w="1408" w:type="pct"/>
+          </w:tcPr>
+          <w:p>
+            <w:pPr>
+              <w:pStyle w:val="table"/>
               <w:rPr>
                 <w:rStyle w:val="IntenseEmphasis"/>
               </w:rPr>
-              <w:t>action</w:t>
-            </w:r>
-            <w:r>
+            </w:pPr>
+          </w:p>
+        </w:tc>
+        <w:tc>
+          <w:tcPr>
+            <w:tcW w:w="938" w:type="pct"/>
+          </w:tcPr>
+          <w:p>
+            <w:pPr>
+              <w:pStyle w:val="table"/>
               <w:rPr>
                 <w:rStyle w:val="IntenseEmphasis"/>
               </w:rPr>
-              <w:t xml:space="preserve"> 1.1.3 in a csv </w:t>
-            </w:r>
-            <w:proofErr w:type="gramStart"/>
-            <w:r>
+            </w:pPr>
+          </w:p>
+        </w:tc>
+        <w:tc>
+          <w:tcPr>
+            <w:tcW w:w="1164" w:type="pct"/>
+          </w:tcPr>
+          <w:p>
+            <w:pPr>
+              <w:pStyle w:val="table"/>
               <w:rPr>
                 <w:rStyle w:val="IntenseEmphasis"/>
               </w:rPr>
-              <w:t>file</w:t>
-            </w:r>
-            <w:proofErr w:type="gramEnd"/>
-          </w:p>
+            </w:pPr>
+          </w:p>
+        </w:tc>
+        <w:tc>
+          <w:tcPr>
+            <w:tcW w:w="926" w:type="pct"/>
+          </w:tcPr>
           <w:p>
             <w:pPr>
               <w:pStyle w:val="table"/>
@@ -8415,51 +8450,6 @@
                 <w:rStyle w:val="IntenseEmphasis"/>
               </w:rPr>
             </w:pPr>
-            <w:proofErr w:type="gramStart"/>
-            <w:r>
-              <w:rPr>
-                <w:rStyle w:val="IntenseEmphasis"/>
-              </w:rPr>
-              <w:t>In order to</w:t>
-            </w:r>
-            <w:proofErr w:type="gramEnd"/>
-            <w:r>
-              <w:rPr>
-                <w:rStyle w:val="IntenseEmphasis"/>
-              </w:rPr>
-              <w:t xml:space="preserve"> go to </w:t>
-            </w:r>
-            <w:r>
-              <w:rPr>
-                <w:rStyle w:val="IntenseEmphasis"/>
-              </w:rPr>
-              <w:t>action</w:t>
-            </w:r>
-            <w:r>
-              <w:rPr>
-                <w:rStyle w:val="IntenseEmphasis"/>
-              </w:rPr>
-              <w:t xml:space="preserve"> 1.1.4, the robot will read the csv file</w:t>
-            </w:r>
-          </w:p>
-        </w:tc>
-        <w:tc>
-          <w:tcPr>
-            <w:tcW w:w="926" w:type="pct"/>
-          </w:tcPr>
-          <w:p>
-            <w:pPr>
-              <w:pStyle w:val="table"/>
-              <w:rPr>
-                <w:rStyle w:val="IntenseEmphasis"/>
-              </w:rPr>
-            </w:pPr>
-            <w:r>
-              <w:rPr>
-                <w:rStyle w:val="IntenseEmphasis"/>
-              </w:rPr>
-              <w:t>Collect the form in an editable pdf format and electronically signed</w:t>
-            </w:r>
           </w:p>
         </w:tc>
       </w:tr>
@@ -8768,10 +8758,30 @@
           <w:p>
             <w:pPr>
               <w:pStyle w:val="table"/>
+              <w:jc w:val="center"/>
               <w:rPr>
                 <w:rStyle w:val="IntenseEmphasis"/>
               </w:rPr>
             </w:pPr>
+            <w:r>
+              <w:rPr>
+                <w:rStyle w:val="IntenseEmphasis"/>
+              </w:rPr>
+              <w:t>5</w:t>
+            </w:r>
+            <w:r>
+              <w:rPr>
+                <w:rStyle w:val="IntenseEmphasis"/>
+                <w:vertAlign w:val="superscript"/>
+              </w:rPr>
+              <w:t>th</w:t>
+            </w:r>
+            <w:r>
+              <w:rPr>
+                <w:rStyle w:val="IntenseEmphasis"/>
+              </w:rPr>
+              <w:t xml:space="preserve"> Transaction item will have password issue </w:t>
+            </w:r>
           </w:p>
         </w:tc>
         <w:tc>
@@ -8785,6 +8795,12 @@
                 <w:rStyle w:val="IntenseEmphasis"/>
               </w:rPr>
             </w:pPr>
+            <w:r>
+              <w:rPr>
+                <w:rStyle w:val="IntenseEmphasis"/>
+              </w:rPr>
+              <w:t>Nothing</w:t>
+            </w:r>
           </w:p>
         </w:tc>
         <w:tc>
@@ -8811,6 +8827,12 @@
                 <w:rStyle w:val="IntenseEmphasis"/>
               </w:rPr>
             </w:pPr>
+            <w:r>
+              <w:rPr>
+                <w:rStyle w:val="IntenseEmphasis"/>
+              </w:rPr>
+              <w:t>No action to be taken continue with next item</w:t>
+            </w:r>
           </w:p>
         </w:tc>
       </w:tr>
@@ -8825,7 +8847,6 @@
     </w:p>
     <w:p>
       <w:r>
-        <w:lastRenderedPageBreak/>
         <w:t>For all other unanticipated or unknown business (process) exceptions, the robot should:</w:t>
       </w:r>
     </w:p>
@@ -8836,6 +8857,7 @@
       <w:bookmarkStart w:id="39" w:name="_Toc536547251"/>
       <w:bookmarkStart w:id="40" w:name="_Toc97211748"/>
       <w:r>
+        <w:lastRenderedPageBreak/>
         <w:t>III.6</w:t>
       </w:r>
       <w:r>
@@ -9041,14 +9063,7 @@
               <w:rPr>
                 <w:color w:val="A6A6A6" w:themeColor="background1" w:themeShade="A6"/>
               </w:rPr>
-              <w:t xml:space="preserve"> encountered </w:t>
-            </w:r>
-            <w:proofErr w:type="gramStart"/>
-            <w:r>
-              <w:rPr>
-                <w:color w:val="A6A6A6" w:themeColor="background1" w:themeShade="A6"/>
-              </w:rPr>
-              <w:t>before</w:t>
+              <w:t xml:space="preserve"> encountered before</w:t>
             </w:r>
             <w:r>
               <w:rPr>
@@ -9061,14 +9076,7 @@
               <w:rPr>
                 <w:color w:val="A6A6A6" w:themeColor="background1" w:themeShade="A6"/>
               </w:rPr>
-              <w:t xml:space="preserve"> or</w:t>
-            </w:r>
-            <w:proofErr w:type="gramEnd"/>
-            <w:r>
-              <w:rPr>
-                <w:color w:val="A6A6A6" w:themeColor="background1" w:themeShade="A6"/>
-              </w:rPr>
-              <w:t xml:space="preserve"> may happen independent</w:t>
+              <w:t xml:space="preserve"> or may happen independent</w:t>
             </w:r>
             <w:r>
               <w:rPr>
@@ -11301,6 +11309,119 @@
     </w:lvl>
   </w:abstractNum>
   <w:abstractNum w:abstractNumId="14" w15:restartNumberingAfterBreak="0">
+    <w:nsid w:val="29D50FF3"/>
+    <w:multiLevelType w:val="hybridMultilevel"/>
+    <w:tmpl w:val="CA5CBA4A"/>
+    <w:lvl w:ilvl="0" w:tplc="1220A70A">
+      <w:start w:val="2"/>
+      <w:numFmt w:val="bullet"/>
+      <w:lvlText w:val=""/>
+      <w:lvlJc w:val="left"/>
+      <w:pPr>
+        <w:ind w:left="720" w:hanging="360"/>
+      </w:pPr>
+      <w:rPr>
+        <w:rFonts w:ascii="Wingdings" w:eastAsiaTheme="minorEastAsia" w:hAnsi="Wingdings" w:cstheme="minorBidi" w:hint="default"/>
+      </w:rPr>
+    </w:lvl>
+    <w:lvl w:ilvl="1" w:tplc="40090003" w:tentative="1">
+      <w:start w:val="1"/>
+      <w:numFmt w:val="bullet"/>
+      <w:lvlText w:val="o"/>
+      <w:lvlJc w:val="left"/>
+      <w:pPr>
+        <w:ind w:left="1440" w:hanging="360"/>
+      </w:pPr>
+      <w:rPr>
+        <w:rFonts w:ascii="Courier New" w:hAnsi="Courier New" w:cs="Courier New" w:hint="default"/>
+      </w:rPr>
+    </w:lvl>
+    <w:lvl w:ilvl="2" w:tplc="40090005" w:tentative="1">
+      <w:start w:val="1"/>
+      <w:numFmt w:val="bullet"/>
+      <w:lvlText w:val=""/>
+      <w:lvlJc w:val="left"/>
+      <w:pPr>
+        <w:ind w:left="2160" w:hanging="360"/>
+      </w:pPr>
+      <w:rPr>
+        <w:rFonts w:ascii="Wingdings" w:hAnsi="Wingdings" w:hint="default"/>
+      </w:rPr>
+    </w:lvl>
+    <w:lvl w:ilvl="3" w:tplc="40090001" w:tentative="1">
+      <w:start w:val="1"/>
+      <w:numFmt w:val="bullet"/>
+      <w:lvlText w:val=""/>
+      <w:lvlJc w:val="left"/>
+      <w:pPr>
+        <w:ind w:left="2880" w:hanging="360"/>
+      </w:pPr>
+      <w:rPr>
+        <w:rFonts w:ascii="Symbol" w:hAnsi="Symbol" w:hint="default"/>
+      </w:rPr>
+    </w:lvl>
+    <w:lvl w:ilvl="4" w:tplc="40090003" w:tentative="1">
+      <w:start w:val="1"/>
+      <w:numFmt w:val="bullet"/>
+      <w:lvlText w:val="o"/>
+      <w:lvlJc w:val="left"/>
+      <w:pPr>
+        <w:ind w:left="3600" w:hanging="360"/>
+      </w:pPr>
+      <w:rPr>
+        <w:rFonts w:ascii="Courier New" w:hAnsi="Courier New" w:cs="Courier New" w:hint="default"/>
+      </w:rPr>
+    </w:lvl>
+    <w:lvl w:ilvl="5" w:tplc="40090005" w:tentative="1">
+      <w:start w:val="1"/>
+      <w:numFmt w:val="bullet"/>
+      <w:lvlText w:val=""/>
+      <w:lvlJc w:val="left"/>
+      <w:pPr>
+        <w:ind w:left="4320" w:hanging="360"/>
+      </w:pPr>
+      <w:rPr>
+        <w:rFonts w:ascii="Wingdings" w:hAnsi="Wingdings" w:hint="default"/>
+      </w:rPr>
+    </w:lvl>
+    <w:lvl w:ilvl="6" w:tplc="40090001" w:tentative="1">
+      <w:start w:val="1"/>
+      <w:numFmt w:val="bullet"/>
+      <w:lvlText w:val=""/>
+      <w:lvlJc w:val="left"/>
+      <w:pPr>
+        <w:ind w:left="5040" w:hanging="360"/>
+      </w:pPr>
+      <w:rPr>
+        <w:rFonts w:ascii="Symbol" w:hAnsi="Symbol" w:hint="default"/>
+      </w:rPr>
+    </w:lvl>
+    <w:lvl w:ilvl="7" w:tplc="40090003" w:tentative="1">
+      <w:start w:val="1"/>
+      <w:numFmt w:val="bullet"/>
+      <w:lvlText w:val="o"/>
+      <w:lvlJc w:val="left"/>
+      <w:pPr>
+        <w:ind w:left="5760" w:hanging="360"/>
+      </w:pPr>
+      <w:rPr>
+        <w:rFonts w:ascii="Courier New" w:hAnsi="Courier New" w:cs="Courier New" w:hint="default"/>
+      </w:rPr>
+    </w:lvl>
+    <w:lvl w:ilvl="8" w:tplc="40090005" w:tentative="1">
+      <w:start w:val="1"/>
+      <w:numFmt w:val="bullet"/>
+      <w:lvlText w:val=""/>
+      <w:lvlJc w:val="left"/>
+      <w:pPr>
+        <w:ind w:left="6480" w:hanging="360"/>
+      </w:pPr>
+      <w:rPr>
+        <w:rFonts w:ascii="Wingdings" w:hAnsi="Wingdings" w:hint="default"/>
+      </w:rPr>
+    </w:lvl>
+  </w:abstractNum>
+  <w:abstractNum w:abstractNumId="15" w15:restartNumberingAfterBreak="0">
     <w:nsid w:val="2CF311B6"/>
     <w:multiLevelType w:val="multilevel"/>
     <w:tmpl w:val="FA18F634"/>
@@ -11438,7 +11559,7 @@
       </w:pPr>
     </w:lvl>
   </w:abstractNum>
-  <w:abstractNum w:abstractNumId="15" w15:restartNumberingAfterBreak="0">
+  <w:abstractNum w:abstractNumId="16" w15:restartNumberingAfterBreak="0">
     <w:nsid w:val="31E30C72"/>
     <w:multiLevelType w:val="multilevel"/>
     <w:tmpl w:val="3DAC68C0"/>
@@ -11527,7 +11648,7 @@
       </w:pPr>
     </w:lvl>
   </w:abstractNum>
-  <w:abstractNum w:abstractNumId="16" w15:restartNumberingAfterBreak="0">
+  <w:abstractNum w:abstractNumId="17" w15:restartNumberingAfterBreak="0">
     <w:nsid w:val="34240664"/>
     <w:multiLevelType w:val="hybridMultilevel"/>
     <w:tmpl w:val="832E066C"/>
@@ -11616,7 +11737,7 @@
       </w:pPr>
     </w:lvl>
   </w:abstractNum>
-  <w:abstractNum w:abstractNumId="17" w15:restartNumberingAfterBreak="0">
+  <w:abstractNum w:abstractNumId="18" w15:restartNumberingAfterBreak="0">
     <w:nsid w:val="475A14D4"/>
     <w:multiLevelType w:val="multilevel"/>
     <w:tmpl w:val="7AF69DBC"/>
@@ -11705,7 +11826,7 @@
       </w:pPr>
     </w:lvl>
   </w:abstractNum>
-  <w:abstractNum w:abstractNumId="18" w15:restartNumberingAfterBreak="0">
+  <w:abstractNum w:abstractNumId="19" w15:restartNumberingAfterBreak="0">
     <w:nsid w:val="5D3A4D57"/>
     <w:multiLevelType w:val="multilevel"/>
     <w:tmpl w:val="DF926312"/>
@@ -11825,7 +11946,7 @@
       </w:rPr>
     </w:lvl>
   </w:abstractNum>
-  <w:abstractNum w:abstractNumId="19" w15:restartNumberingAfterBreak="0">
+  <w:abstractNum w:abstractNumId="20" w15:restartNumberingAfterBreak="0">
     <w:nsid w:val="64345B04"/>
     <w:multiLevelType w:val="hybridMultilevel"/>
     <w:tmpl w:val="BDB2CF4A"/>
@@ -11939,22 +12060,22 @@
     </w:lvl>
   </w:abstractNum>
   <w:num w:numId="1" w16cid:durableId="1503661866">
-    <w:abstractNumId w:val="14"/>
+    <w:abstractNumId w:val="15"/>
   </w:num>
   <w:num w:numId="2" w16cid:durableId="1210266813">
+    <w:abstractNumId w:val="18"/>
+  </w:num>
+  <w:num w:numId="3" w16cid:durableId="1132090456">
     <w:abstractNumId w:val="17"/>
   </w:num>
-  <w:num w:numId="3" w16cid:durableId="1132090456">
+  <w:num w:numId="4" w16cid:durableId="702751441">
     <w:abstractNumId w:val="16"/>
-  </w:num>
-  <w:num w:numId="4" w16cid:durableId="702751441">
-    <w:abstractNumId w:val="15"/>
   </w:num>
   <w:num w:numId="5" w16cid:durableId="265122180">
     <w:abstractNumId w:val="11"/>
   </w:num>
   <w:num w:numId="6" w16cid:durableId="510022871">
-    <w:abstractNumId w:val="18"/>
+    <w:abstractNumId w:val="19"/>
   </w:num>
   <w:num w:numId="7" w16cid:durableId="572392258">
     <w:abstractNumId w:val="13"/>
@@ -11996,10 +12117,10 @@
     <w:abstractNumId w:val="9"/>
   </w:num>
   <w:num w:numId="20" w16cid:durableId="323509227">
-    <w:abstractNumId w:val="19"/>
+    <w:abstractNumId w:val="20"/>
   </w:num>
   <w:num w:numId="21" w16cid:durableId="401874858">
-    <w:abstractNumId w:val="18"/>
+    <w:abstractNumId w:val="19"/>
     <w:lvlOverride w:ilvl="0">
       <w:startOverride w:val="1"/>
     </w:lvlOverride>
@@ -12027,6 +12148,9 @@
     <w:lvlOverride w:ilvl="8">
       <w:startOverride w:val="1"/>
     </w:lvlOverride>
+  </w:num>
+  <w:num w:numId="22" w16cid:durableId="417101835">
+    <w:abstractNumId w:val="14"/>
   </w:num>
   <w:numIdMacAtCleanup w:val="9"/>
 </w:numbering>

</xml_diff>